<commit_message>
Class diagram (a mess) and documentation update
</commit_message>
<xml_diff>
--- a/Innlevering_oppg_og_kode/PG3300_Innlevering.docx
+++ b/Innlevering_oppg_og_kode/PG3300_Innlevering.docx
@@ -1,19 +1,32 @@
 
 <file path=word/document.xml><?xml version="1.0" encoding="utf-8"?>
-<w:document xmlns:ve="http://schemas.openxmlformats.org/markup-compatibility/2006" xmlns:o="urn:schemas-microsoft-com:office:office" xmlns:r="http://schemas.openxmlformats.org/officeDocument/2006/relationships" xmlns:m="http://schemas.openxmlformats.org/officeDocument/2006/math" xmlns:v="urn:schemas-microsoft-com:vml" xmlns:wp="http://schemas.openxmlformats.org/drawingml/2006/wordprocessingDrawing" xmlns:w10="urn:schemas-microsoft-com:office:word" xmlns:w="http://schemas.openxmlformats.org/wordprocessingml/2006/main" xmlns:wne="http://schemas.microsoft.com/office/word/2006/wordml">
+<w:document xmlns:wpc="http://schemas.microsoft.com/office/word/2010/wordprocessingCanvas" xmlns:mc="http://schemas.openxmlformats.org/markup-compatibility/2006" xmlns:o="urn:schemas-microsoft-com:office:office" xmlns:r="http://schemas.openxmlformats.org/officeDocument/2006/relationships" xmlns:m="http://schemas.openxmlformats.org/officeDocument/2006/math" xmlns:v="urn:schemas-microsoft-com:vml" xmlns:wp14="http://schemas.microsoft.com/office/word/2010/wordprocessingDrawing" xmlns:wp="http://schemas.openxmlformats.org/drawingml/2006/wordprocessingDrawing" xmlns:w10="urn:schemas-microsoft-com:office:word" xmlns:w="http://schemas.openxmlformats.org/wordprocessingml/2006/main" xmlns:w14="http://schemas.microsoft.com/office/word/2010/wordml" xmlns:wpg="http://schemas.microsoft.com/office/word/2010/wordprocessingGroup" xmlns:wpi="http://schemas.microsoft.com/office/word/2010/wordprocessingInk" xmlns:wne="http://schemas.microsoft.com/office/word/2006/wordml" xmlns:wps="http://schemas.microsoft.com/office/word/2010/wordprocessingShape" mc:Ignorable="w14 wp14">
   <w:body>
     <w:p>
       <w:r>
         <w:t xml:space="preserve">Oppgavesettet består av </w:t>
       </w:r>
-      <w:fldSimple w:instr=" NUMPAGES   \* MERGEFORMAT ">
-        <w:r>
-          <w:rPr>
-            <w:noProof/>
-          </w:rPr>
-          <w:t>2</w:t>
-        </w:r>
-      </w:fldSimple>
+      <w:r>
+        <w:fldChar w:fldCharType="begin"/>
+      </w:r>
+      <w:r>
+        <w:instrText xml:space="preserve"> NUMPAGES   \* MERGEFORMAT </w:instrText>
+      </w:r>
+      <w:r>
+        <w:fldChar w:fldCharType="separate"/>
+      </w:r>
+      <w:r>
+        <w:rPr>
+          <w:noProof/>
+        </w:rPr>
+        <w:t>2</w:t>
+      </w:r>
+      <w:r>
+        <w:rPr>
+          <w:noProof/>
+        </w:rPr>
+        <w:fldChar w:fldCharType="end"/>
+      </w:r>
       <w:r>
         <w:t xml:space="preserve"> sider</w:t>
       </w:r>
@@ -23,7 +36,7 @@
     </w:p>
     <w:p>
       <w:pPr>
-        <w:pStyle w:val="Heading1"/>
+        <w:pStyle w:val="Overskrift1"/>
         <w:rPr>
           <w:b/>
           <w:sz w:val="28"/>
@@ -76,7 +89,7 @@
     <w:p/>
     <w:p>
       <w:pPr>
-        <w:pStyle w:val="NoSpacing"/>
+        <w:pStyle w:val="Ingenmellomrom"/>
       </w:pPr>
       <w:r>
         <w:t>Leveranseinfo</w:t>
@@ -87,7 +100,7 @@
     </w:p>
     <w:p>
       <w:pPr>
-        <w:pStyle w:val="ListParagraph"/>
+        <w:pStyle w:val="Listeavsnitt"/>
         <w:numPr>
           <w:ilvl w:val="0"/>
           <w:numId w:val="16"/>
@@ -102,7 +115,7 @@
     </w:p>
     <w:p>
       <w:pPr>
-        <w:pStyle w:val="ListParagraph"/>
+        <w:pStyle w:val="Listeavsnitt"/>
         <w:numPr>
           <w:ilvl w:val="0"/>
           <w:numId w:val="16"/>
@@ -126,7 +139,7 @@
     </w:p>
     <w:p>
       <w:pPr>
-        <w:pStyle w:val="ListParagraph"/>
+        <w:pStyle w:val="Listeavsnitt"/>
         <w:numPr>
           <w:ilvl w:val="0"/>
           <w:numId w:val="16"/>
@@ -138,7 +151,7 @@
     </w:p>
     <w:p>
       <w:pPr>
-        <w:pStyle w:val="ListParagraph"/>
+        <w:pStyle w:val="Listeavsnitt"/>
         <w:numPr>
           <w:ilvl w:val="0"/>
           <w:numId w:val="16"/>
@@ -150,7 +163,7 @@
     </w:p>
     <w:p>
       <w:pPr>
-        <w:pStyle w:val="ListParagraph"/>
+        <w:pStyle w:val="Listeavsnitt"/>
         <w:numPr>
           <w:ilvl w:val="0"/>
           <w:numId w:val="16"/>
@@ -208,7 +221,7 @@
     <w:p/>
     <w:p>
       <w:pPr>
-        <w:pStyle w:val="Heading1"/>
+        <w:pStyle w:val="Overskrift1"/>
         <w:rPr>
           <w:sz w:val="36"/>
         </w:rPr>
@@ -353,7 +366,7 @@
     </w:p>
     <w:p>
       <w:pPr>
-        <w:pStyle w:val="NoSpacing"/>
+        <w:pStyle w:val="Ingenmellomrom"/>
       </w:pPr>
       <w:r>
         <w:t xml:space="preserve">"Ta </w:t>
@@ -367,7 +380,7 @@
     </w:p>
     <w:p>
       <w:pPr>
-        <w:pStyle w:val="ListParagraph"/>
+        <w:pStyle w:val="Listeavsnitt"/>
         <w:numPr>
           <w:ilvl w:val="0"/>
           <w:numId w:val="27"/>
@@ -388,7 +401,7 @@
     </w:p>
     <w:p>
       <w:pPr>
-        <w:pStyle w:val="ListParagraph"/>
+        <w:pStyle w:val="Listeavsnitt"/>
         <w:numPr>
           <w:ilvl w:val="0"/>
           <w:numId w:val="27"/>
@@ -400,7 +413,7 @@
     </w:p>
     <w:p>
       <w:pPr>
-        <w:pStyle w:val="ListParagraph"/>
+        <w:pStyle w:val="Listeavsnitt"/>
         <w:numPr>
           <w:ilvl w:val="0"/>
           <w:numId w:val="27"/>
@@ -415,7 +428,7 @@
     </w:p>
     <w:p>
       <w:pPr>
-        <w:pStyle w:val="ListParagraph"/>
+        <w:pStyle w:val="Listeavsnitt"/>
         <w:numPr>
           <w:ilvl w:val="0"/>
           <w:numId w:val="27"/>
@@ -427,7 +440,7 @@
     </w:p>
     <w:p>
       <w:pPr>
-        <w:pStyle w:val="ListParagraph"/>
+        <w:pStyle w:val="Listeavsnitt"/>
         <w:numPr>
           <w:ilvl w:val="0"/>
           <w:numId w:val="27"/>
@@ -451,7 +464,7 @@
     </w:p>
     <w:p>
       <w:pPr>
-        <w:pStyle w:val="ListParagraph"/>
+        <w:pStyle w:val="Listeavsnitt"/>
         <w:numPr>
           <w:ilvl w:val="0"/>
           <w:numId w:val="27"/>
@@ -480,7 +493,7 @@
     </w:p>
     <w:p>
       <w:pPr>
-        <w:pStyle w:val="Heading2"/>
+        <w:pStyle w:val="Overskrift2"/>
       </w:pPr>
       <w:r>
         <w:t>Oppg. 1 a)</w:t>
@@ -488,7 +501,7 @@
     </w:p>
     <w:p>
       <w:pPr>
-        <w:pStyle w:val="NoSpacing"/>
+        <w:pStyle w:val="Ingenmellomrom"/>
       </w:pPr>
       <w:r>
         <w:t xml:space="preserve">Sett opp UML skjema(er) for </w:t>
@@ -520,7 +533,7 @@
     </w:p>
     <w:p>
       <w:pPr>
-        <w:pStyle w:val="ListParagraph"/>
+        <w:pStyle w:val="Listeavsnitt"/>
         <w:numPr>
           <w:ilvl w:val="0"/>
           <w:numId w:val="28"/>
@@ -544,7 +557,7 @@
     </w:p>
     <w:p>
       <w:pPr>
-        <w:pStyle w:val="ListParagraph"/>
+        <w:pStyle w:val="Listeavsnitt"/>
         <w:numPr>
           <w:ilvl w:val="0"/>
           <w:numId w:val="28"/>
@@ -579,7 +592,7 @@
     </w:p>
     <w:p>
       <w:pPr>
-        <w:pStyle w:val="Heading2"/>
+        <w:pStyle w:val="Overskrift2"/>
       </w:pPr>
       <w:r>
         <w:lastRenderedPageBreak/>
@@ -601,7 +614,7 @@
     </w:p>
     <w:p>
       <w:pPr>
-        <w:pStyle w:val="Heading2"/>
+        <w:pStyle w:val="Overskrift2"/>
       </w:pPr>
       <w:r>
         <w:t>Oppg 1 c)</w:t>
@@ -635,7 +648,18 @@
         <w:t>egget, s</w:t>
       </w:r>
       <w:r>
-        <w:t xml:space="preserve">ørg for å få fram hvorfor akkurat deres løsning er så bra, og vis (med ord, evt. figurer) at dere har tenkt, planlagt og resonert  dere frem til </w:t>
+        <w:t>ørg for å få fram hvorfor akkurat deres løsning er så bra, og vis (med ord, evt. figurer) at dere har tenkt, planlagt og reson</w:t>
+      </w:r>
+      <w:r>
+        <w:t>n</w:t>
+      </w:r>
+      <w:r>
+        <w:t>ert</w:t>
+      </w:r>
+      <w:bookmarkStart w:id="0" w:name="_GoBack"/>
+      <w:bookmarkEnd w:id="0"/>
+      <w:r>
+        <w:t xml:space="preserve"> dere frem til </w:t>
       </w:r>
       <w:r>
         <w:t xml:space="preserve">gode valg underveis </w:t>
@@ -653,13 +677,12 @@
     <w:p/>
     <w:p>
       <w:pPr>
-        <w:pStyle w:val="Heading1"/>
+        <w:pStyle w:val="Overskrift1"/>
         <w:rPr>
           <w:sz w:val="36"/>
           <w:lang w:val="en-US"/>
         </w:rPr>
       </w:pPr>
-      <w:proofErr w:type="spellStart"/>
       <w:r>
         <w:rPr>
           <w:sz w:val="36"/>
@@ -674,7 +697,6 @@
         </w:rPr>
         <w:t>ave</w:t>
       </w:r>
-      <w:proofErr w:type="spellEnd"/>
       <w:r>
         <w:rPr>
           <w:sz w:val="36"/>
@@ -819,7 +841,7 @@
     </w:p>
     <w:p>
       <w:pPr>
-        <w:pStyle w:val="Heading2"/>
+        <w:pStyle w:val="Overskrift2"/>
       </w:pPr>
       <w:r>
         <w:t>Oppg aven</w:t>
@@ -837,7 +859,7 @@
     </w:p>
     <w:p>
       <w:pPr>
-        <w:pStyle w:val="ListParagraph"/>
+        <w:pStyle w:val="Listeavsnitt"/>
         <w:numPr>
           <w:ilvl w:val="0"/>
           <w:numId w:val="29"/>
@@ -849,7 +871,7 @@
     </w:p>
     <w:p>
       <w:pPr>
-        <w:pStyle w:val="ListParagraph"/>
+        <w:pStyle w:val="Listeavsnitt"/>
         <w:numPr>
           <w:ilvl w:val="0"/>
           <w:numId w:val="29"/>
@@ -861,7 +883,7 @@
     </w:p>
     <w:p>
       <w:pPr>
-        <w:pStyle w:val="ListParagraph"/>
+        <w:pStyle w:val="Listeavsnitt"/>
         <w:numPr>
           <w:ilvl w:val="0"/>
           <w:numId w:val="29"/>
@@ -873,7 +895,7 @@
     </w:p>
     <w:p>
       <w:pPr>
-        <w:pStyle w:val="ListParagraph"/>
+        <w:pStyle w:val="Listeavsnitt"/>
         <w:numPr>
           <w:ilvl w:val="0"/>
           <w:numId w:val="29"/>
@@ -1024,7 +1046,7 @@
                     </pic:cNvPicPr>
                   </pic:nvPicPr>
                   <pic:blipFill>
-                    <a:blip r:embed="rId8" cstate="print"/>
+                    <a:blip r:embed="rId9" cstate="print"/>
                     <a:srcRect/>
                     <a:stretch>
                       <a:fillRect/>
@@ -1060,15 +1082,15 @@
           <w:lang w:eastAsia="nb-NO"/>
         </w:rPr>
         <w:pict>
-          <v:group id="_x0000_s2052" style="position:absolute;margin-left:-3.8pt;margin-top:42.75pt;width:419pt;height:209.75pt;z-index:-251654144" coordorigin="1630,12616" coordsize="8380,4195">
+          <v:group id="_x0000_s1028" style="position:absolute;margin-left:-3.8pt;margin-top:42.75pt;width:419pt;height:209.75pt;z-index:-251654144" coordorigin="1630,12616" coordsize="8380,4195">
             <v:shapetype id="_x0000_t32" coordsize="21600,21600" o:spt="32" o:oned="t" path="m,l21600,21600e" filled="f">
               <v:path arrowok="t" fillok="f" o:connecttype="none"/>
               <o:lock v:ext="edit" shapetype="t"/>
             </v:shapetype>
-            <v:shape id="_x0000_s2050" type="#_x0000_t32" style="position:absolute;left:1790;top:13492;width:8220;height:3319;flip:y" o:connectortype="straight" wrapcoords="-39 -98 -39 98 16909 17104 21482 21600 21639 21600 21639 21502 21324 21111 79 -98 -39 -98" o:allowoverlap="f" strokecolor="red" strokeweight="1.5pt">
+            <v:shape id="_x0000_s1026" type="#_x0000_t32" style="position:absolute;left:1790;top:13492;width:8220;height:3319;flip:y" o:connectortype="straight" wrapcoords="-39 -98 -39 98 16909 17104 21482 21600 21639 21600 21639 21502 21324 21111 79 -98 -39 -98" o:allowoverlap="f" strokecolor="red" strokeweight="1.5pt">
               <v:shadow opacity="22938f" offset="0"/>
             </v:shape>
-            <v:shape id="_x0000_s2051" type="#_x0000_t32" style="position:absolute;left:1630;top:12616;width:8320;height:3920" o:connectortype="straight" wrapcoords="-39 -83 -39 83 21483 21600 21639 21600 21639 21517 21289 21103 78 -83 -39 -83" o:allowoverlap="f" strokecolor="red" strokeweight="1.5pt">
+            <v:shape id="_x0000_s1027" type="#_x0000_t32" style="position:absolute;left:1630;top:12616;width:8320;height:3920" o:connectortype="straight" wrapcoords="-39 -83 -39 83 21483 21600 21639 21600 21639 21517 21289 21103 78 -83 -39 -83" o:allowoverlap="f" strokecolor="red" strokeweight="1.5pt">
               <v:shadow opacity="22938f" offset="0"/>
             </v:shape>
           </v:group>
@@ -1184,7 +1206,7 @@
                     </pic:cNvPicPr>
                   </pic:nvPicPr>
                   <pic:blipFill>
-                    <a:blip r:embed="rId9" cstate="print"/>
+                    <a:blip r:embed="rId10" cstate="print"/>
                     <a:srcRect/>
                     <a:stretch>
                       <a:fillRect/>
@@ -1224,7 +1246,7 @@
       </w:r>
     </w:p>
     <w:sectPr>
-      <w:footerReference w:type="default" r:id="rId10"/>
+      <w:footerReference w:type="default" r:id="rId11"/>
       <w:pgSz w:w="11900" w:h="16840"/>
       <w:pgMar w:top="1440" w:right="2688" w:bottom="1440" w:left="1276" w:header="709" w:footer="975" w:gutter="0"/>
       <w:cols w:space="708"/>
@@ -1234,7 +1256,7 @@
 </file>
 
 <file path=word/endnotes.xml><?xml version="1.0" encoding="utf-8"?>
-<w:endnotes xmlns:ve="http://schemas.openxmlformats.org/markup-compatibility/2006" xmlns:o="urn:schemas-microsoft-com:office:office" xmlns:r="http://schemas.openxmlformats.org/officeDocument/2006/relationships" xmlns:m="http://schemas.openxmlformats.org/officeDocument/2006/math" xmlns:v="urn:schemas-microsoft-com:vml" xmlns:wp="http://schemas.openxmlformats.org/drawingml/2006/wordprocessingDrawing" xmlns:w10="urn:schemas-microsoft-com:office:word" xmlns:w="http://schemas.openxmlformats.org/wordprocessingml/2006/main" xmlns:wne="http://schemas.microsoft.com/office/word/2006/wordml">
+<w:endnotes xmlns:wpc="http://schemas.microsoft.com/office/word/2010/wordprocessingCanvas" xmlns:mc="http://schemas.openxmlformats.org/markup-compatibility/2006" xmlns:o="urn:schemas-microsoft-com:office:office" xmlns:r="http://schemas.openxmlformats.org/officeDocument/2006/relationships" xmlns:m="http://schemas.openxmlformats.org/officeDocument/2006/math" xmlns:v="urn:schemas-microsoft-com:vml" xmlns:wp14="http://schemas.microsoft.com/office/word/2010/wordprocessingDrawing" xmlns:wp="http://schemas.openxmlformats.org/drawingml/2006/wordprocessingDrawing" xmlns:w10="urn:schemas-microsoft-com:office:word" xmlns:w="http://schemas.openxmlformats.org/wordprocessingml/2006/main" xmlns:w14="http://schemas.microsoft.com/office/word/2010/wordml" xmlns:wpg="http://schemas.microsoft.com/office/word/2010/wordprocessingGroup" xmlns:wpi="http://schemas.microsoft.com/office/word/2010/wordprocessingInk" xmlns:wne="http://schemas.microsoft.com/office/word/2006/wordml" xmlns:wps="http://schemas.microsoft.com/office/word/2010/wordprocessingShape" mc:Ignorable="w14 wp14">
   <w:endnote w:type="separator" w:id="-1">
     <w:p>
       <w:pPr>
@@ -1259,10 +1281,10 @@
 </file>
 
 <file path=word/footer1.xml><?xml version="1.0" encoding="utf-8"?>
-<w:ftr xmlns:ve="http://schemas.openxmlformats.org/markup-compatibility/2006" xmlns:o="urn:schemas-microsoft-com:office:office" xmlns:r="http://schemas.openxmlformats.org/officeDocument/2006/relationships" xmlns:m="http://schemas.openxmlformats.org/officeDocument/2006/math" xmlns:v="urn:schemas-microsoft-com:vml" xmlns:wp="http://schemas.openxmlformats.org/drawingml/2006/wordprocessingDrawing" xmlns:w10="urn:schemas-microsoft-com:office:word" xmlns:w="http://schemas.openxmlformats.org/wordprocessingml/2006/main" xmlns:wne="http://schemas.microsoft.com/office/word/2006/wordml">
+<w:ftr xmlns:wpc="http://schemas.microsoft.com/office/word/2010/wordprocessingCanvas" xmlns:mc="http://schemas.openxmlformats.org/markup-compatibility/2006" xmlns:o="urn:schemas-microsoft-com:office:office" xmlns:r="http://schemas.openxmlformats.org/officeDocument/2006/relationships" xmlns:m="http://schemas.openxmlformats.org/officeDocument/2006/math" xmlns:v="urn:schemas-microsoft-com:vml" xmlns:wp14="http://schemas.microsoft.com/office/word/2010/wordprocessingDrawing" xmlns:wp="http://schemas.openxmlformats.org/drawingml/2006/wordprocessingDrawing" xmlns:w10="urn:schemas-microsoft-com:office:word" xmlns:w="http://schemas.openxmlformats.org/wordprocessingml/2006/main" xmlns:w14="http://schemas.microsoft.com/office/word/2010/wordml" xmlns:wpg="http://schemas.microsoft.com/office/word/2010/wordprocessingGroup" xmlns:wpi="http://schemas.microsoft.com/office/word/2010/wordprocessingInk" xmlns:wne="http://schemas.microsoft.com/office/word/2006/wordml" xmlns:wps="http://schemas.microsoft.com/office/word/2010/wordprocessingShape" mc:Ignorable="w14 wp14">
   <w:p>
     <w:pPr>
-      <w:pStyle w:val="Footer"/>
+      <w:pStyle w:val="Bunntekst"/>
       <w:tabs>
         <w:tab w:val="clear" w:pos="4153"/>
         <w:tab w:val="clear" w:pos="8306"/>
@@ -1338,7 +1360,7 @@
           <v:stroke joinstyle="miter"/>
           <v:path gradientshapeok="t" o:connecttype="rect"/>
         </v:shapetype>
-        <v:shape id="Text Box 6" o:spid="_x0000_s1026" type="#_x0000_t202" style="position:absolute;margin-left:-43.15pt;margin-top:-.6pt;width:500.3pt;height:74pt;z-index:251657728;visibility:visible;mso-position-horizontal-relative:text;mso-position-vertical-relative:text" o:gfxdata="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" filled="f" stroked="f">
+        <v:shape id="Text Box 6" o:spid="_x0000_s2050" type="#_x0000_t202" style="position:absolute;margin-left:-43.15pt;margin-top:-.6pt;width:500.3pt;height:74pt;z-index:251657728;visibility:visible;mso-position-horizontal-relative:text;mso-position-vertical-relative:text" o:gfxdata="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" filled="f" stroked="f">
           <v:textbox inset="3.5mm,4.5mm,3.5mm,3.5mm">
             <w:txbxContent>
               <w:tbl>
@@ -1352,7 +1374,7 @@
                     <w:insideH w:val="single" w:sz="4" w:space="0" w:color="FFFFFF"/>
                     <w:insideV w:val="single" w:sz="4" w:space="0" w:color="FFFFFF"/>
                   </w:tblBorders>
-                  <w:tblLook w:val="00BF"/>
+                  <w:tblLook w:val="00BF" w:firstRow="1" w:lastRow="0" w:firstColumn="1" w:lastColumn="0" w:noHBand="0" w:noVBand="0"/>
                 </w:tblPr>
                 <w:tblGrid>
                   <w:gridCol w:w="4354"/>
@@ -1536,7 +1558,7 @@
         <w:lang w:eastAsia="nb-NO"/>
       </w:rPr>
       <w:pict>
-        <v:line id="Line 8" o:spid="_x0000_s1027" style="position:absolute;z-index:251658752;visibility:visible;mso-position-horizontal-relative:text;mso-position-vertical-relative:text" from="-71.15pt,2.5pt" to="599.85pt,2.5pt" o:gfxdata="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" strokecolor="#0092d0" strokeweight="1pt">
+        <v:line id="Line 8" o:spid="_x0000_s2051" style="position:absolute;z-index:251658752;visibility:visible;mso-position-horizontal-relative:text;mso-position-vertical-relative:text" from="-71.15pt,2.5pt" to="599.85pt,2.5pt" o:gfxdata="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" strokecolor="#0092d0" strokeweight="1pt">
           <v:fill o:detectmouseclick="t"/>
           <v:shadow opacity="22938f" offset="0"/>
         </v:line>
@@ -1550,7 +1572,7 @@
 </file>
 
 <file path=word/footnotes.xml><?xml version="1.0" encoding="utf-8"?>
-<w:footnotes xmlns:ve="http://schemas.openxmlformats.org/markup-compatibility/2006" xmlns:o="urn:schemas-microsoft-com:office:office" xmlns:r="http://schemas.openxmlformats.org/officeDocument/2006/relationships" xmlns:m="http://schemas.openxmlformats.org/officeDocument/2006/math" xmlns:v="urn:schemas-microsoft-com:vml" xmlns:wp="http://schemas.openxmlformats.org/drawingml/2006/wordprocessingDrawing" xmlns:w10="urn:schemas-microsoft-com:office:word" xmlns:w="http://schemas.openxmlformats.org/wordprocessingml/2006/main" xmlns:wne="http://schemas.microsoft.com/office/word/2006/wordml">
+<w:footnotes xmlns:wpc="http://schemas.microsoft.com/office/word/2010/wordprocessingCanvas" xmlns:mc="http://schemas.openxmlformats.org/markup-compatibility/2006" xmlns:o="urn:schemas-microsoft-com:office:office" xmlns:r="http://schemas.openxmlformats.org/officeDocument/2006/relationships" xmlns:m="http://schemas.openxmlformats.org/officeDocument/2006/math" xmlns:v="urn:schemas-microsoft-com:vml" xmlns:wp14="http://schemas.microsoft.com/office/word/2010/wordprocessingDrawing" xmlns:wp="http://schemas.openxmlformats.org/drawingml/2006/wordprocessingDrawing" xmlns:w10="urn:schemas-microsoft-com:office:word" xmlns:w="http://schemas.openxmlformats.org/wordprocessingml/2006/main" xmlns:w14="http://schemas.microsoft.com/office/word/2010/wordml" xmlns:wpg="http://schemas.microsoft.com/office/word/2010/wordprocessingGroup" xmlns:wpi="http://schemas.microsoft.com/office/word/2010/wordprocessingInk" xmlns:wne="http://schemas.microsoft.com/office/word/2006/wordml" xmlns:wps="http://schemas.microsoft.com/office/word/2010/wordprocessingShape" mc:Ignorable="w14 wp14">
   <w:footnote w:type="separator" w:id="-1">
     <w:p>
       <w:pPr>
@@ -1575,7 +1597,7 @@
 </file>
 
 <file path=word/numbering.xml><?xml version="1.0" encoding="utf-8"?>
-<w:numbering xmlns:ve="http://schemas.openxmlformats.org/markup-compatibility/2006" xmlns:o="urn:schemas-microsoft-com:office:office" xmlns:r="http://schemas.openxmlformats.org/officeDocument/2006/relationships" xmlns:m="http://schemas.openxmlformats.org/officeDocument/2006/math" xmlns:v="urn:schemas-microsoft-com:vml" xmlns:wp="http://schemas.openxmlformats.org/drawingml/2006/wordprocessingDrawing" xmlns:w10="urn:schemas-microsoft-com:office:word" xmlns:w="http://schemas.openxmlformats.org/wordprocessingml/2006/main" xmlns:wne="http://schemas.microsoft.com/office/word/2006/wordml">
+<w:numbering xmlns:wpc="http://schemas.microsoft.com/office/word/2010/wordprocessingCanvas" xmlns:mc="http://schemas.openxmlformats.org/markup-compatibility/2006" xmlns:o="urn:schemas-microsoft-com:office:office" xmlns:r="http://schemas.openxmlformats.org/officeDocument/2006/relationships" xmlns:m="http://schemas.openxmlformats.org/officeDocument/2006/math" xmlns:v="urn:schemas-microsoft-com:vml" xmlns:wp14="http://schemas.microsoft.com/office/word/2010/wordprocessingDrawing" xmlns:wp="http://schemas.openxmlformats.org/drawingml/2006/wordprocessingDrawing" xmlns:w10="urn:schemas-microsoft-com:office:word" xmlns:w="http://schemas.openxmlformats.org/wordprocessingml/2006/main" xmlns:w14="http://schemas.microsoft.com/office/word/2010/wordml" xmlns:wpg="http://schemas.microsoft.com/office/word/2010/wordprocessingGroup" xmlns:wpi="http://schemas.microsoft.com/office/word/2010/wordprocessingInk" xmlns:wne="http://schemas.microsoft.com/office/word/2006/wordml" xmlns:wps="http://schemas.microsoft.com/office/word/2010/wordprocessingShape" mc:Ignorable="w14 wp14">
   <w:abstractNum w:abstractNumId="0">
     <w:nsid w:val="FFFFFF7C"/>
     <w:multiLevelType w:val="singleLevel"/>
@@ -3852,7 +3874,7 @@
 </file>
 
 <file path=word/styles.xml><?xml version="1.0" encoding="utf-8"?>
-<w:styles xmlns:r="http://schemas.openxmlformats.org/officeDocument/2006/relationships" xmlns:w="http://schemas.openxmlformats.org/wordprocessingml/2006/main">
+<w:styles xmlns:mc="http://schemas.openxmlformats.org/markup-compatibility/2006" xmlns:r="http://schemas.openxmlformats.org/officeDocument/2006/relationships" xmlns:w="http://schemas.openxmlformats.org/wordprocessingml/2006/main" xmlns:w14="http://schemas.microsoft.com/office/word/2010/wordml" mc:Ignorable="w14">
   <w:docDefaults>
     <w:rPrDefault>
       <w:rPr>
@@ -3878,11 +3900,11 @@
       <w:lang w:eastAsia="en-US"/>
     </w:rPr>
   </w:style>
-  <w:style w:type="paragraph" w:styleId="Heading1">
+  <w:style w:type="paragraph" w:styleId="Overskrift1">
     <w:name w:val="heading 1"/>
     <w:basedOn w:val="Normal"/>
     <w:next w:val="Normal"/>
-    <w:link w:val="Heading1Char"/>
+    <w:link w:val="Overskrift1Tegn"/>
     <w:qFormat/>
     <w:rsid w:val="000D3C1A"/>
     <w:pPr>
@@ -3899,11 +3921,11 @@
       <w:szCs w:val="32"/>
     </w:rPr>
   </w:style>
-  <w:style w:type="paragraph" w:styleId="Heading2">
+  <w:style w:type="paragraph" w:styleId="Overskrift2">
     <w:name w:val="heading 2"/>
     <w:basedOn w:val="Normal"/>
     <w:next w:val="Normal"/>
-    <w:link w:val="Heading2Char"/>
+    <w:link w:val="Overskrift2Tegn"/>
     <w:rsid w:val="000D3C1A"/>
     <w:pPr>
       <w:keepNext/>
@@ -3917,18 +3939,17 @@
       <w:szCs w:val="26"/>
     </w:rPr>
   </w:style>
-  <w:style w:type="character" w:default="1" w:styleId="DefaultParagraphFont">
+  <w:style w:type="character" w:default="1" w:styleId="Standardskriftforavsnitt">
     <w:name w:val="Default Paragraph Font"/>
     <w:uiPriority w:val="1"/>
     <w:semiHidden/>
     <w:unhideWhenUsed/>
   </w:style>
-  <w:style w:type="table" w:default="1" w:styleId="TableNormal">
+  <w:style w:type="table" w:default="1" w:styleId="Vanligtabell">
     <w:name w:val="Normal Table"/>
     <w:uiPriority w:val="99"/>
     <w:semiHidden/>
     <w:unhideWhenUsed/>
-    <w:qFormat/>
     <w:tblPr>
       <w:tblInd w:w="0" w:type="dxa"/>
       <w:tblCellMar>
@@ -3939,16 +3960,16 @@
       </w:tblCellMar>
     </w:tblPr>
   </w:style>
-  <w:style w:type="numbering" w:default="1" w:styleId="NoList">
+  <w:style w:type="numbering" w:default="1" w:styleId="Ingenliste">
     <w:name w:val="No List"/>
     <w:uiPriority w:val="99"/>
     <w:semiHidden/>
     <w:unhideWhenUsed/>
   </w:style>
-  <w:style w:type="character" w:customStyle="1" w:styleId="Heading1Char">
-    <w:name w:val="Heading 1 Char"/>
-    <w:basedOn w:val="DefaultParagraphFont"/>
-    <w:link w:val="Heading1"/>
+  <w:style w:type="character" w:customStyle="1" w:styleId="Overskrift1Tegn">
+    <w:name w:val="Overskrift 1 Tegn"/>
+    <w:basedOn w:val="Standardskriftforavsnitt"/>
+    <w:link w:val="Overskrift1"/>
     <w:rsid w:val="000D3C1A"/>
     <w:rPr>
       <w:rFonts w:ascii="Georgia" w:eastAsia="Times New Roman" w:hAnsi="Georgia" w:cs="Times New Roman"/>
@@ -3958,10 +3979,10 @@
       <w:szCs w:val="32"/>
     </w:rPr>
   </w:style>
-  <w:style w:type="character" w:customStyle="1" w:styleId="Heading2Char">
-    <w:name w:val="Heading 2 Char"/>
-    <w:basedOn w:val="DefaultParagraphFont"/>
-    <w:link w:val="Heading2"/>
+  <w:style w:type="character" w:customStyle="1" w:styleId="Overskrift2Tegn">
+    <w:name w:val="Overskrift 2 Tegn"/>
+    <w:basedOn w:val="Standardskriftforavsnitt"/>
+    <w:link w:val="Overskrift2"/>
     <w:rsid w:val="000D3C1A"/>
     <w:rPr>
       <w:rFonts w:ascii="Calibri" w:eastAsia="Times New Roman" w:hAnsi="Calibri" w:cs="Times New Roman"/>
@@ -3971,10 +3992,10 @@
       <w:szCs w:val="26"/>
     </w:rPr>
   </w:style>
-  <w:style w:type="paragraph" w:styleId="Footer">
+  <w:style w:type="paragraph" w:styleId="Bunntekst">
     <w:name w:val="footer"/>
     <w:basedOn w:val="Normal"/>
-    <w:link w:val="FooterChar"/>
+    <w:link w:val="BunntekstTegn"/>
     <w:uiPriority w:val="99"/>
     <w:semiHidden/>
     <w:unhideWhenUsed/>
@@ -3990,10 +4011,10 @@
       <w:sz w:val="18"/>
     </w:rPr>
   </w:style>
-  <w:style w:type="character" w:customStyle="1" w:styleId="FooterChar">
-    <w:name w:val="Footer Char"/>
-    <w:basedOn w:val="DefaultParagraphFont"/>
-    <w:link w:val="Footer"/>
+  <w:style w:type="character" w:customStyle="1" w:styleId="BunntekstTegn">
+    <w:name w:val="Bunntekst Tegn"/>
+    <w:basedOn w:val="Standardskriftforavsnitt"/>
+    <w:link w:val="Bunntekst"/>
     <w:uiPriority w:val="99"/>
     <w:semiHidden/>
     <w:rsid w:val="000D3C1A"/>
@@ -4003,9 +4024,9 @@
       <w:sz w:val="18"/>
     </w:rPr>
   </w:style>
-  <w:style w:type="table" w:styleId="ColorfulGrid-Accent1">
+  <w:style w:type="table" w:styleId="Fargeriktrutenett-uthevingsfarge1">
     <w:name w:val="Colorful Grid Accent 1"/>
-    <w:basedOn w:val="TableNormal"/>
+    <w:basedOn w:val="Vanligtabell"/>
     <w:uiPriority w:val="73"/>
     <w:rsid w:val="000D3C1A"/>
     <w:rPr>
@@ -4082,9 +4103,9 @@
       </w:tcPr>
     </w:tblStylePr>
   </w:style>
-  <w:style w:type="character" w:styleId="Hyperlink">
+  <w:style w:type="character" w:styleId="Hyperkobling">
     <w:name w:val="Hyperlink"/>
-    <w:basedOn w:val="DefaultParagraphFont"/>
+    <w:basedOn w:val="Standardskriftforavsnitt"/>
     <w:rsid w:val="000D3C1A"/>
     <w:rPr>
       <w:color w:val="006D9E"/>
@@ -4123,9 +4144,9 @@
       <w:lang w:val="en-GB"/>
     </w:rPr>
   </w:style>
-  <w:style w:type="table" w:styleId="TableGrid">
+  <w:style w:type="table" w:styleId="Tabellrutenett">
     <w:name w:val="Table Grid"/>
-    <w:basedOn w:val="TableNormal"/>
+    <w:basedOn w:val="Vanligtabell"/>
     <w:rsid w:val="00496BB9"/>
     <w:tblPr>
       <w:tblInd w:w="0" w:type="dxa"/>
@@ -4145,10 +4166,10 @@
       </w:tblCellMar>
     </w:tblPr>
   </w:style>
-  <w:style w:type="paragraph" w:styleId="Header">
+  <w:style w:type="paragraph" w:styleId="Topptekst">
     <w:name w:val="header"/>
     <w:basedOn w:val="Normal"/>
-    <w:link w:val="HeaderChar"/>
+    <w:link w:val="TopptekstTegn"/>
     <w:rsid w:val="00716D98"/>
     <w:pPr>
       <w:tabs>
@@ -4158,10 +4179,10 @@
       <w:spacing w:after="0"/>
     </w:pPr>
   </w:style>
-  <w:style w:type="character" w:customStyle="1" w:styleId="HeaderChar">
-    <w:name w:val="Header Char"/>
-    <w:basedOn w:val="DefaultParagraphFont"/>
-    <w:link w:val="Header"/>
+  <w:style w:type="character" w:customStyle="1" w:styleId="TopptekstTegn">
+    <w:name w:val="Topptekst Tegn"/>
+    <w:basedOn w:val="Standardskriftforavsnitt"/>
+    <w:link w:val="Topptekst"/>
     <w:rsid w:val="00716D98"/>
     <w:rPr>
       <w:rFonts w:ascii="Calibri" w:hAnsi="Calibri"/>
@@ -4181,7 +4202,7 @@
       <w:sz w:val="18"/>
     </w:rPr>
   </w:style>
-  <w:style w:type="paragraph" w:styleId="ListParagraph">
+  <w:style w:type="paragraph" w:styleId="Listeavsnitt">
     <w:name w:val="List Paragraph"/>
     <w:basedOn w:val="Normal"/>
     <w:rsid w:val="009A6079"/>
@@ -4190,7 +4211,7 @@
       <w:contextualSpacing/>
     </w:pPr>
   </w:style>
-  <w:style w:type="paragraph" w:styleId="NoSpacing">
+  <w:style w:type="paragraph" w:styleId="Ingenmellomrom">
     <w:name w:val="No Spacing"/>
     <w:rsid w:val="009A6079"/>
     <w:rPr>
@@ -4201,10 +4222,10 @@
       <w:lang w:eastAsia="en-US"/>
     </w:rPr>
   </w:style>
-  <w:style w:type="paragraph" w:styleId="BalloonText">
+  <w:style w:type="paragraph" w:styleId="Bobletekst">
     <w:name w:val="Balloon Text"/>
     <w:basedOn w:val="Normal"/>
-    <w:link w:val="BalloonTextChar"/>
+    <w:link w:val="BobletekstTegn"/>
     <w:rsid w:val="0013667E"/>
     <w:pPr>
       <w:spacing w:after="0"/>
@@ -4215,10 +4236,10 @@
       <w:szCs w:val="16"/>
     </w:rPr>
   </w:style>
-  <w:style w:type="character" w:customStyle="1" w:styleId="BalloonTextChar">
-    <w:name w:val="Balloon Text Char"/>
-    <w:basedOn w:val="DefaultParagraphFont"/>
-    <w:link w:val="BalloonText"/>
+  <w:style w:type="character" w:customStyle="1" w:styleId="BobletekstTegn">
+    <w:name w:val="Bobletekst Tegn"/>
+    <w:basedOn w:val="Standardskriftforavsnitt"/>
+    <w:link w:val="Bobletekst"/>
     <w:rsid w:val="0013667E"/>
     <w:rPr>
       <w:rFonts w:ascii="Tahoma" w:hAnsi="Tahoma" w:cs="Tahoma"/>
@@ -4300,6 +4321,7 @@
   <w:style w:type="character" w:default="1" w:styleId="Standardskriftforavsnitt">
     <w:name w:val="Default Paragraph Font"/>
     <w:uiPriority w:val="1"/>
+    <w:semiHidden/>
     <w:unhideWhenUsed/>
   </w:style>
   <w:style w:type="table" w:default="1" w:styleId="Vanligtabell">
@@ -4850,7 +4872,7 @@
 </file>
 
 <file path=customXml/itemProps1.xml><?xml version="1.0" encoding="utf-8"?>
-<ds:datastoreItem xmlns:ds="http://schemas.openxmlformats.org/officeDocument/2006/customXml" ds:itemID="{6048FC42-A4FA-43BA-887A-65F7E17A7546}">
+<ds:datastoreItem xmlns:ds="http://schemas.openxmlformats.org/officeDocument/2006/customXml" ds:itemID="{4C02B51F-399F-4ACD-9890-772E09028044}">
   <ds:schemaRefs>
     <ds:schemaRef ds:uri="http://schemas.openxmlformats.org/officeDocument/2006/bibliography"/>
   </ds:schemaRefs>

</xml_diff>